<commit_message>
rep gpt with gemini comp
</commit_message>
<xml_diff>
--- a/EVAL task.docx
+++ b/EVAL task.docx
@@ -2,6 +2,17 @@
 <file path=word/document.xml><?xml version="1.0" encoding="utf-8"?>
 <w:document xmlns:wpc="http://schemas.microsoft.com/office/word/2010/wordprocessingCanvas" xmlns:cx="http://schemas.microsoft.com/office/drawing/2014/chartex" xmlns:cx1="http://schemas.microsoft.com/office/drawing/2015/9/8/chartex" xmlns:cx2="http://schemas.microsoft.com/office/drawing/2015/10/21/chartex" xmlns:cx3="http://schemas.microsoft.com/office/drawing/2016/5/9/chartex" xmlns:cx4="http://schemas.microsoft.com/office/drawing/2016/5/10/chartex" xmlns:cx5="http://schemas.microsoft.com/office/drawing/2016/5/11/chartex" xmlns:cx6="http://schemas.microsoft.com/office/drawing/2016/5/12/chartex" xmlns:cx7="http://schemas.microsoft.com/office/drawing/2016/5/13/chartex" xmlns:cx8="http://schemas.microsoft.com/office/drawing/2016/5/14/chartex" xmlns:mc="http://schemas.openxmlformats.org/markup-compatibility/2006" xmlns:aink="http://schemas.microsoft.com/office/drawing/2016/ink" xmlns:am3d="http://schemas.microsoft.com/office/drawing/2017/model3d" xmlns:o="urn:schemas-microsoft-com:office:office" xmlns:oel="http://schemas.microsoft.com/office/2019/extlst" xmlns:r="http://schemas.openxmlformats.org/officeDocument/2006/relationships" xmlns:m="http://schemas.openxmlformats.org/officeDocument/2006/math" xmlns:v="urn:schemas-microsoft-com:vml" xmlns:wp14="http://schemas.microsoft.com/office/word/2010/wordprocessingDrawing" xmlns:wp="http://schemas.openxmlformats.org/drawingml/2006/wordprocessingDrawing" xmlns:w10="urn:schemas-microsoft-com:office:word" xmlns:w="http://schemas.openxmlformats.org/wordprocessingml/2006/main" xmlns:w14="http://schemas.microsoft.com/office/word/2010/wordml" xmlns:w15="http://schemas.microsoft.com/office/word/2012/wordml" xmlns:w16cex="http://schemas.microsoft.com/office/word/2018/wordml/cex" xmlns:w16cid="http://schemas.microsoft.com/office/word/2016/wordml/cid" xmlns:w16="http://schemas.microsoft.com/office/word/2018/wordml" xmlns:w16du="http://schemas.microsoft.com/office/word/2023/wordml/word16du" xmlns:w16sdtdh="http://schemas.microsoft.com/office/word/2020/wordml/sdtdatahash" xmlns:w16sdtfl="http://schemas.microsoft.com/office/word/2024/wordml/sdtformatlock" xmlns:w16se="http://schemas.microsoft.com/office/word/2015/wordml/symex" xmlns:wpg="http://schemas.microsoft.com/office/word/2010/wordprocessingGroup" xmlns:wpi="http://schemas.microsoft.com/office/word/2010/wordprocessingInk" xmlns:wne="http://schemas.microsoft.com/office/word/2006/wordml" xmlns:wps="http://schemas.microsoft.com/office/word/2010/wordprocessingShape" mc:Ignorable="w14 w15 w16se w16cid w16 w16cex w16sdtdh w16sdtfl w16du wp14">
   <w:body>
+    <w:p>
+      <w:pPr>
+        <w:pStyle w:val="Heading1"/>
+      </w:pPr>
+      <w:r>
+        <w:t xml:space="preserve">Day </w:t>
+      </w:r>
+      <w:r>
+        <w:t>1: 5/1/25</w:t>
+      </w:r>
+    </w:p>
     <w:p>
       <w:r>
         <w:rPr>
@@ -798,7 +809,303 @@
       <w:pPr>
         <w:ind w:left="360"/>
       </w:pPr>
-    </w:p>
+      <w:r>
+        <w:t>COULD HAVE</w:t>
+      </w:r>
+    </w:p>
+    <w:p>
+      <w:pPr>
+        <w:ind w:left="360"/>
+        <w:rPr>
+          <w:b/>
+          <w:bCs/>
+        </w:rPr>
+      </w:pPr>
+      <w:r>
+        <w:rPr>
+          <w:b/>
+          <w:bCs/>
+        </w:rPr>
+        <w:t>Multi-Judge Consensus (Optional)</w:t>
+      </w:r>
+    </w:p>
+    <w:p>
+      <w:pPr>
+        <w:ind w:left="360"/>
+      </w:pPr>
+      <w:r>
+        <w:t>The system can trigger a "</w:t>
+      </w:r>
+      <w:proofErr w:type="gramStart"/>
+      <w:r>
+        <w:t>Multi-Judge</w:t>
+      </w:r>
+      <w:proofErr w:type="gramEnd"/>
+      <w:r>
+        <w:t>" mode (</w:t>
+      </w:r>
+      <w:proofErr w:type="spellStart"/>
+      <w:r>
+        <w:t>evaluate_multi_judge</w:t>
+      </w:r>
+      <w:proofErr w:type="spellEnd"/>
+      <w:r>
+        <w:t xml:space="preserve"> in eval_backend.py).</w:t>
+      </w:r>
+    </w:p>
+    <w:p>
+      <w:pPr>
+        <w:numPr>
+          <w:ilvl w:val="0"/>
+          <w:numId w:val="4"/>
+        </w:numPr>
+      </w:pPr>
+      <w:r>
+        <w:rPr>
+          <w:b/>
+          <w:bCs/>
+        </w:rPr>
+        <w:t>Logic:</w:t>
+      </w:r>
+      <w:r>
+        <w:t xml:space="preserve"> It sends the same data to </w:t>
+      </w:r>
+      <w:proofErr w:type="spellStart"/>
+      <w:r>
+        <w:t>Ollama</w:t>
+      </w:r>
+      <w:proofErr w:type="spellEnd"/>
+      <w:r>
+        <w:t>, Claude, and GPT-4 simultaneously.</w:t>
+      </w:r>
+    </w:p>
+    <w:p>
+      <w:pPr>
+        <w:numPr>
+          <w:ilvl w:val="0"/>
+          <w:numId w:val="4"/>
+        </w:numPr>
+      </w:pPr>
+      <w:r>
+        <w:rPr>
+          <w:b/>
+          <w:bCs/>
+        </w:rPr>
+        <w:t>Why:</w:t>
+      </w:r>
+      <w:r>
+        <w:t xml:space="preserve"> AI models have biases. If Llama 3 scores an agent low but GPT-4 scores it high, the system averages them to find a </w:t>
+      </w:r>
+      <w:proofErr w:type="gramStart"/>
+      <w:r>
+        <w:t>fair</w:t>
+      </w:r>
+      <w:proofErr w:type="gramEnd"/>
+      <w:r>
+        <w:t xml:space="preserve"> "consensus score."</w:t>
+      </w:r>
+    </w:p>
+    <w:p>
+      <w:pPr>
+        <w:ind w:left="360"/>
+      </w:pPr>
+      <w:r>
+        <w:t>TO IMPROVE</w:t>
+      </w:r>
+    </w:p>
+    <w:p>
+      <w:pPr>
+        <w:pStyle w:val="NormalWeb"/>
+      </w:pPr>
+      <w:proofErr w:type="gramStart"/>
+      <w:r>
+        <w:rPr>
+          <w:rFonts w:hAnsi="Symbol"/>
+        </w:rPr>
+        <w:t></w:t>
+      </w:r>
+      <w:r>
+        <w:t xml:space="preserve">  </w:t>
+      </w:r>
+      <w:r>
+        <w:rPr>
+          <w:b/>
+          <w:bCs/>
+        </w:rPr>
+        <w:t>Hallucination</w:t>
+      </w:r>
+      <w:proofErr w:type="gramEnd"/>
+      <w:r>
+        <w:rPr>
+          <w:b/>
+          <w:bCs/>
+        </w:rPr>
+        <w:t xml:space="preserve"> Check:</w:t>
+      </w:r>
+      <w:r>
+        <w:t xml:space="preserve"> Specifically ask the judge: </w:t>
+      </w:r>
+      <w:r>
+        <w:rPr>
+          <w:i/>
+          <w:iCs/>
+        </w:rPr>
+        <w:t>"Does the answer contain information not present in the provided context?"</w:t>
+      </w:r>
+      <w:r>
+        <w:t xml:space="preserve"> (Crucial if your agent uses RAG).</w:t>
+      </w:r>
+    </w:p>
+    <w:p>
+      <w:pPr>
+        <w:pStyle w:val="NormalWeb"/>
+      </w:pPr>
+      <w:proofErr w:type="gramStart"/>
+      <w:r>
+        <w:rPr>
+          <w:rFonts w:hAnsi="Symbol"/>
+        </w:rPr>
+        <w:t></w:t>
+      </w:r>
+      <w:r>
+        <w:t xml:space="preserve">  </w:t>
+      </w:r>
+      <w:r>
+        <w:rPr>
+          <w:b/>
+          <w:bCs/>
+        </w:rPr>
+        <w:t>Tone</w:t>
+      </w:r>
+      <w:proofErr w:type="gramEnd"/>
+      <w:r>
+        <w:rPr>
+          <w:b/>
+          <w:bCs/>
+        </w:rPr>
+        <w:t>/Style Consistency:</w:t>
+      </w:r>
+      <w:r>
+        <w:t xml:space="preserve"> </w:t>
+      </w:r>
+      <w:r>
+        <w:rPr>
+          <w:i/>
+          <w:iCs/>
+        </w:rPr>
+        <w:t>"Is the tone professional and empathetic?"</w:t>
+      </w:r>
+    </w:p>
+    <w:p>
+      <w:pPr>
+        <w:pStyle w:val="NormalWeb"/>
+      </w:pPr>
+      <w:proofErr w:type="gramStart"/>
+      <w:r>
+        <w:rPr>
+          <w:rFonts w:hAnsi="Symbol"/>
+        </w:rPr>
+        <w:t></w:t>
+      </w:r>
+      <w:r>
+        <w:t xml:space="preserve">  </w:t>
+      </w:r>
+      <w:r>
+        <w:rPr>
+          <w:b/>
+          <w:bCs/>
+        </w:rPr>
+        <w:t>Conciseness</w:t>
+      </w:r>
+      <w:proofErr w:type="gramEnd"/>
+      <w:r>
+        <w:rPr>
+          <w:b/>
+          <w:bCs/>
+        </w:rPr>
+        <w:t>:</w:t>
+      </w:r>
+      <w:r>
+        <w:t xml:space="preserve"> </w:t>
+      </w:r>
+      <w:r>
+        <w:rPr>
+          <w:i/>
+          <w:iCs/>
+        </w:rPr>
+        <w:t>"Is the answer unnecessarily wordy?"</w:t>
+      </w:r>
+    </w:p>
+    <w:p>
+      <w:pPr>
+        <w:pStyle w:val="NormalWeb"/>
+      </w:pPr>
+      <w:proofErr w:type="gramStart"/>
+      <w:r>
+        <w:rPr>
+          <w:rFonts w:hAnsi="Symbol"/>
+        </w:rPr>
+        <w:t></w:t>
+      </w:r>
+      <w:r>
+        <w:t xml:space="preserve">  </w:t>
+      </w:r>
+      <w:r>
+        <w:rPr>
+          <w:b/>
+          <w:bCs/>
+        </w:rPr>
+        <w:t>Faithfulness</w:t>
+      </w:r>
+      <w:proofErr w:type="gramEnd"/>
+      <w:r>
+        <w:rPr>
+          <w:b/>
+          <w:bCs/>
+        </w:rPr>
+        <w:t>:</w:t>
+      </w:r>
+      <w:r>
+        <w:t xml:space="preserve"> </w:t>
+      </w:r>
+      <w:r>
+        <w:rPr>
+          <w:i/>
+          <w:iCs/>
+        </w:rPr>
+        <w:t>"Does the answer directly answer the user question without pivoting?"</w:t>
+      </w:r>
+    </w:p>
+    <w:p>
+      <w:pPr>
+        <w:ind w:left="360"/>
+      </w:pPr>
+    </w:p>
+    <w:p>
+      <w:pPr>
+        <w:ind w:left="360"/>
+      </w:pPr>
+    </w:p>
+    <w:p>
+      <w:pPr>
+        <w:ind w:left="360"/>
+      </w:pPr>
+    </w:p>
+    <w:p>
+      <w:pPr>
+        <w:ind w:left="360"/>
+      </w:pPr>
+    </w:p>
+    <w:p>
+      <w:pPr>
+        <w:pStyle w:val="Heading1"/>
+      </w:pPr>
+      <w:r>
+        <w:lastRenderedPageBreak/>
+        <w:t>Day 2: 6/1/25</w:t>
+      </w:r>
+    </w:p>
+    <w:p/>
     <w:sectPr>
       <w:pgSz w:w="11906" w:h="16838"/>
       <w:pgMar w:top="1440" w:right="1440" w:bottom="1440" w:left="1440" w:header="708" w:footer="708" w:gutter="0"/>
@@ -1258,6 +1565,155 @@
       </w:rPr>
     </w:lvl>
   </w:abstractNum>
+  <w:abstractNum w:abstractNumId="3" w15:restartNumberingAfterBreak="0">
+    <w:nsid w:val="2B883C7C"/>
+    <w:multiLevelType w:val="multilevel"/>
+    <w:tmpl w:val="2A209622"/>
+    <w:lvl w:ilvl="0">
+      <w:start w:val="1"/>
+      <w:numFmt w:val="bullet"/>
+      <w:lvlText w:val=""/>
+      <w:lvlJc w:val="left"/>
+      <w:pPr>
+        <w:tabs>
+          <w:tab w:val="num" w:pos="720"/>
+        </w:tabs>
+        <w:ind w:left="720" w:hanging="360"/>
+      </w:pPr>
+      <w:rPr>
+        <w:rFonts w:ascii="Symbol" w:hAnsi="Symbol" w:hint="default"/>
+        <w:sz w:val="20"/>
+      </w:rPr>
+    </w:lvl>
+    <w:lvl w:ilvl="1" w:tentative="1">
+      <w:start w:val="1"/>
+      <w:numFmt w:val="bullet"/>
+      <w:lvlText w:val="o"/>
+      <w:lvlJc w:val="left"/>
+      <w:pPr>
+        <w:tabs>
+          <w:tab w:val="num" w:pos="1440"/>
+        </w:tabs>
+        <w:ind w:left="1440" w:hanging="360"/>
+      </w:pPr>
+      <w:rPr>
+        <w:rFonts w:ascii="Courier New" w:hAnsi="Courier New" w:hint="default"/>
+        <w:sz w:val="20"/>
+      </w:rPr>
+    </w:lvl>
+    <w:lvl w:ilvl="2" w:tentative="1">
+      <w:start w:val="1"/>
+      <w:numFmt w:val="bullet"/>
+      <w:lvlText w:val=""/>
+      <w:lvlJc w:val="left"/>
+      <w:pPr>
+        <w:tabs>
+          <w:tab w:val="num" w:pos="2160"/>
+        </w:tabs>
+        <w:ind w:left="2160" w:hanging="360"/>
+      </w:pPr>
+      <w:rPr>
+        <w:rFonts w:ascii="Wingdings" w:hAnsi="Wingdings" w:hint="default"/>
+        <w:sz w:val="20"/>
+      </w:rPr>
+    </w:lvl>
+    <w:lvl w:ilvl="3" w:tentative="1">
+      <w:start w:val="1"/>
+      <w:numFmt w:val="bullet"/>
+      <w:lvlText w:val=""/>
+      <w:lvlJc w:val="left"/>
+      <w:pPr>
+        <w:tabs>
+          <w:tab w:val="num" w:pos="2880"/>
+        </w:tabs>
+        <w:ind w:left="2880" w:hanging="360"/>
+      </w:pPr>
+      <w:rPr>
+        <w:rFonts w:ascii="Wingdings" w:hAnsi="Wingdings" w:hint="default"/>
+        <w:sz w:val="20"/>
+      </w:rPr>
+    </w:lvl>
+    <w:lvl w:ilvl="4" w:tentative="1">
+      <w:start w:val="1"/>
+      <w:numFmt w:val="bullet"/>
+      <w:lvlText w:val=""/>
+      <w:lvlJc w:val="left"/>
+      <w:pPr>
+        <w:tabs>
+          <w:tab w:val="num" w:pos="3600"/>
+        </w:tabs>
+        <w:ind w:left="3600" w:hanging="360"/>
+      </w:pPr>
+      <w:rPr>
+        <w:rFonts w:ascii="Wingdings" w:hAnsi="Wingdings" w:hint="default"/>
+        <w:sz w:val="20"/>
+      </w:rPr>
+    </w:lvl>
+    <w:lvl w:ilvl="5" w:tentative="1">
+      <w:start w:val="1"/>
+      <w:numFmt w:val="bullet"/>
+      <w:lvlText w:val=""/>
+      <w:lvlJc w:val="left"/>
+      <w:pPr>
+        <w:tabs>
+          <w:tab w:val="num" w:pos="4320"/>
+        </w:tabs>
+        <w:ind w:left="4320" w:hanging="360"/>
+      </w:pPr>
+      <w:rPr>
+        <w:rFonts w:ascii="Wingdings" w:hAnsi="Wingdings" w:hint="default"/>
+        <w:sz w:val="20"/>
+      </w:rPr>
+    </w:lvl>
+    <w:lvl w:ilvl="6" w:tentative="1">
+      <w:start w:val="1"/>
+      <w:numFmt w:val="bullet"/>
+      <w:lvlText w:val=""/>
+      <w:lvlJc w:val="left"/>
+      <w:pPr>
+        <w:tabs>
+          <w:tab w:val="num" w:pos="5040"/>
+        </w:tabs>
+        <w:ind w:left="5040" w:hanging="360"/>
+      </w:pPr>
+      <w:rPr>
+        <w:rFonts w:ascii="Wingdings" w:hAnsi="Wingdings" w:hint="default"/>
+        <w:sz w:val="20"/>
+      </w:rPr>
+    </w:lvl>
+    <w:lvl w:ilvl="7" w:tentative="1">
+      <w:start w:val="1"/>
+      <w:numFmt w:val="bullet"/>
+      <w:lvlText w:val=""/>
+      <w:lvlJc w:val="left"/>
+      <w:pPr>
+        <w:tabs>
+          <w:tab w:val="num" w:pos="5760"/>
+        </w:tabs>
+        <w:ind w:left="5760" w:hanging="360"/>
+      </w:pPr>
+      <w:rPr>
+        <w:rFonts w:ascii="Wingdings" w:hAnsi="Wingdings" w:hint="default"/>
+        <w:sz w:val="20"/>
+      </w:rPr>
+    </w:lvl>
+    <w:lvl w:ilvl="8" w:tentative="1">
+      <w:start w:val="1"/>
+      <w:numFmt w:val="bullet"/>
+      <w:lvlText w:val=""/>
+      <w:lvlJc w:val="left"/>
+      <w:pPr>
+        <w:tabs>
+          <w:tab w:val="num" w:pos="6480"/>
+        </w:tabs>
+        <w:ind w:left="6480" w:hanging="360"/>
+      </w:pPr>
+      <w:rPr>
+        <w:rFonts w:ascii="Wingdings" w:hAnsi="Wingdings" w:hint="default"/>
+        <w:sz w:val="20"/>
+      </w:rPr>
+    </w:lvl>
+  </w:abstractNum>
   <w:num w:numId="1" w16cid:durableId="1427847090">
     <w:abstractNumId w:val="2"/>
   </w:num>
@@ -1266,6 +1722,9 @@
   </w:num>
   <w:num w:numId="3" w16cid:durableId="118109155">
     <w:abstractNumId w:val="0"/>
+  </w:num>
+  <w:num w:numId="4" w16cid:durableId="161554689">
+    <w:abstractNumId w:val="3"/>
   </w:num>
 </w:numbering>
 </file>
@@ -1873,6 +2332,7 @@
   <w:style w:type="character" w:default="1" w:styleId="DefaultParagraphFont">
     <w:name w:val="Default Paragraph Font"/>
     <w:uiPriority w:val="1"/>
+    <w:semiHidden/>
     <w:unhideWhenUsed/>
   </w:style>
   <w:style w:type="table" w:default="1" w:styleId="TableNormal">
@@ -2205,6 +2665,23 @@
     <w:name w:val="mf"/>
     <w:basedOn w:val="DefaultParagraphFont"/>
     <w:rsid w:val="00C8142F"/>
+  </w:style>
+  <w:style w:type="paragraph" w:styleId="NormalWeb">
+    <w:name w:val="Normal (Web)"/>
+    <w:basedOn w:val="Normal"/>
+    <w:uiPriority w:val="99"/>
+    <w:semiHidden/>
+    <w:unhideWhenUsed/>
+    <w:rsid w:val="004266C7"/>
+    <w:pPr>
+      <w:spacing w:before="100" w:beforeAutospacing="1" w:after="100" w:afterAutospacing="1" w:line="240" w:lineRule="auto"/>
+    </w:pPr>
+    <w:rPr>
+      <w:rFonts w:ascii="Times New Roman" w:eastAsia="Times New Roman" w:hAnsi="Times New Roman" w:cs="Times New Roman"/>
+      <w:kern w:val="0"/>
+      <w:lang w:eastAsia="en-IN"/>
+      <w14:ligatures w14:val="none"/>
+    </w:rPr>
   </w:style>
 </w:styles>
 </file>

</xml_diff>

<commit_message>
the models work with litellm but have to fix vector db
</commit_message>
<xml_diff>
--- a/EVAL task.docx
+++ b/EVAL task.docx
@@ -7,10 +7,7 @@
         <w:pStyle w:val="Heading1"/>
       </w:pPr>
       <w:r>
-        <w:t xml:space="preserve">Day </w:t>
-      </w:r>
-      <w:r>
-        <w:t>1: 5/1/25</w:t>
+        <w:t>Day 1: 5/1/25</w:t>
       </w:r>
     </w:p>
     <w:p>
@@ -240,10 +237,73 @@
           <w:lang w:eastAsia="en-IN"/>
           <w14:ligatures w14:val="none"/>
         </w:rPr>
-        <w:t>"</w:t>
-      </w:r>
-      <w:proofErr w:type="spellStart"/>
-      <w:proofErr w:type="gramStart"/>
+        <w:t>"tool_trajectory_avg_score"</w:t>
+      </w:r>
+      <w:r>
+        <w:rPr>
+          <w:rFonts w:ascii="Roboto Mono" w:eastAsia="Times New Roman" w:hAnsi="Roboto Mono" w:cs="Times New Roman"/>
+          <w:color w:val="36464E"/>
+          <w:kern w:val="0"/>
+          <w:sz w:val="20"/>
+          <w:szCs w:val="20"/>
+          <w:lang w:eastAsia="en-IN"/>
+          <w14:ligatures w14:val="none"/>
+        </w:rPr>
+        <w:t xml:space="preserve">: </w:t>
+      </w:r>
+      <w:r>
+        <w:rPr>
+          <w:rFonts w:ascii="Roboto Mono" w:eastAsia="Times New Roman" w:hAnsi="Roboto Mono" w:cs="Times New Roman"/>
+          <w:color w:val="D52A2A"/>
+          <w:kern w:val="0"/>
+          <w:sz w:val="20"/>
+          <w:szCs w:val="20"/>
+          <w:lang w:eastAsia="en-IN"/>
+          <w14:ligatures w14:val="none"/>
+        </w:rPr>
+        <w:t>1.0</w:t>
+      </w:r>
+      <w:r>
+        <w:rPr>
+          <w:rFonts w:ascii="Roboto Mono" w:eastAsia="Times New Roman" w:hAnsi="Roboto Mono" w:cs="Times New Roman"/>
+          <w:color w:val="36464E"/>
+          <w:kern w:val="0"/>
+          <w:sz w:val="20"/>
+          <w:szCs w:val="20"/>
+          <w:lang w:eastAsia="en-IN"/>
+          <w14:ligatures w14:val="none"/>
+        </w:rPr>
+        <w:t>,</w:t>
+      </w:r>
+    </w:p>
+    <w:p>
+      <w:pPr>
+        <w:spacing w:after="0" w:line="240" w:lineRule="auto"/>
+        <w:ind w:left="360"/>
+        <w:rPr>
+          <w:rFonts w:ascii="Roboto Mono" w:eastAsia="Times New Roman" w:hAnsi="Roboto Mono" w:cs="Times New Roman"/>
+          <w:color w:val="36464E"/>
+          <w:kern w:val="0"/>
+          <w:sz w:val="20"/>
+          <w:szCs w:val="20"/>
+          <w:lang w:eastAsia="en-IN"/>
+          <w14:ligatures w14:val="none"/>
+        </w:rPr>
+      </w:pPr>
+      <w:bookmarkStart w:id="2" w:name="__codelineno-3-4"/>
+      <w:bookmarkEnd w:id="2"/>
+      <w:r>
+        <w:rPr>
+          <w:rFonts w:ascii="Roboto Mono" w:eastAsia="Times New Roman" w:hAnsi="Roboto Mono" w:cs="Times New Roman"/>
+          <w:color w:val="36464E"/>
+          <w:kern w:val="0"/>
+          <w:sz w:val="20"/>
+          <w:szCs w:val="20"/>
+          <w:lang w:eastAsia="en-IN"/>
+          <w14:ligatures w14:val="none"/>
+        </w:rPr>
+        <w:t xml:space="preserve">    </w:t>
+      </w:r>
       <w:r>
         <w:rPr>
           <w:rFonts w:ascii="Roboto Mono" w:eastAsia="Times New Roman" w:hAnsi="Roboto Mono" w:cs="Times New Roman"/>
@@ -254,150 +314,7 @@
           <w:lang w:eastAsia="en-IN"/>
           <w14:ligatures w14:val="none"/>
         </w:rPr>
-        <w:t>tool</w:t>
-      </w:r>
-      <w:proofErr w:type="gramEnd"/>
-      <w:r>
-        <w:rPr>
-          <w:rFonts w:ascii="Roboto Mono" w:eastAsia="Times New Roman" w:hAnsi="Roboto Mono" w:cs="Times New Roman"/>
-          <w:color w:val="3F6EC6"/>
-          <w:kern w:val="0"/>
-          <w:sz w:val="20"/>
-          <w:szCs w:val="20"/>
-          <w:lang w:eastAsia="en-IN"/>
-          <w14:ligatures w14:val="none"/>
-        </w:rPr>
-        <w:t>_trajectory_avg_score</w:t>
-      </w:r>
-      <w:proofErr w:type="spellEnd"/>
-      <w:r>
-        <w:rPr>
-          <w:rFonts w:ascii="Roboto Mono" w:eastAsia="Times New Roman" w:hAnsi="Roboto Mono" w:cs="Times New Roman"/>
-          <w:color w:val="3F6EC6"/>
-          <w:kern w:val="0"/>
-          <w:sz w:val="20"/>
-          <w:szCs w:val="20"/>
-          <w:lang w:eastAsia="en-IN"/>
-          <w14:ligatures w14:val="none"/>
-        </w:rPr>
-        <w:t>"</w:t>
-      </w:r>
-      <w:r>
-        <w:rPr>
-          <w:rFonts w:ascii="Roboto Mono" w:eastAsia="Times New Roman" w:hAnsi="Roboto Mono" w:cs="Times New Roman"/>
-          <w:color w:val="36464E"/>
-          <w:kern w:val="0"/>
-          <w:sz w:val="20"/>
-          <w:szCs w:val="20"/>
-          <w:lang w:eastAsia="en-IN"/>
-          <w14:ligatures w14:val="none"/>
-        </w:rPr>
-        <w:t xml:space="preserve">: </w:t>
-      </w:r>
-      <w:r>
-        <w:rPr>
-          <w:rFonts w:ascii="Roboto Mono" w:eastAsia="Times New Roman" w:hAnsi="Roboto Mono" w:cs="Times New Roman"/>
-          <w:color w:val="D52A2A"/>
-          <w:kern w:val="0"/>
-          <w:sz w:val="20"/>
-          <w:szCs w:val="20"/>
-          <w:lang w:eastAsia="en-IN"/>
-          <w14:ligatures w14:val="none"/>
-        </w:rPr>
-        <w:t>1.0</w:t>
-      </w:r>
-      <w:r>
-        <w:rPr>
-          <w:rFonts w:ascii="Roboto Mono" w:eastAsia="Times New Roman" w:hAnsi="Roboto Mono" w:cs="Times New Roman"/>
-          <w:color w:val="36464E"/>
-          <w:kern w:val="0"/>
-          <w:sz w:val="20"/>
-          <w:szCs w:val="20"/>
-          <w:lang w:eastAsia="en-IN"/>
-          <w14:ligatures w14:val="none"/>
-        </w:rPr>
-        <w:t>,</w:t>
-      </w:r>
-    </w:p>
-    <w:p>
-      <w:pPr>
-        <w:spacing w:after="0" w:line="240" w:lineRule="auto"/>
-        <w:ind w:left="360"/>
-        <w:rPr>
-          <w:rFonts w:ascii="Roboto Mono" w:eastAsia="Times New Roman" w:hAnsi="Roboto Mono" w:cs="Times New Roman"/>
-          <w:color w:val="36464E"/>
-          <w:kern w:val="0"/>
-          <w:sz w:val="20"/>
-          <w:szCs w:val="20"/>
-          <w:lang w:eastAsia="en-IN"/>
-          <w14:ligatures w14:val="none"/>
-        </w:rPr>
-      </w:pPr>
-      <w:bookmarkStart w:id="2" w:name="__codelineno-3-4"/>
-      <w:bookmarkEnd w:id="2"/>
-      <w:r>
-        <w:rPr>
-          <w:rFonts w:ascii="Roboto Mono" w:eastAsia="Times New Roman" w:hAnsi="Roboto Mono" w:cs="Times New Roman"/>
-          <w:color w:val="36464E"/>
-          <w:kern w:val="0"/>
-          <w:sz w:val="20"/>
-          <w:szCs w:val="20"/>
-          <w:lang w:eastAsia="en-IN"/>
-          <w14:ligatures w14:val="none"/>
-        </w:rPr>
-        <w:t xml:space="preserve">    </w:t>
-      </w:r>
-      <w:r>
-        <w:rPr>
-          <w:rFonts w:ascii="Roboto Mono" w:eastAsia="Times New Roman" w:hAnsi="Roboto Mono" w:cs="Times New Roman"/>
-          <w:color w:val="3F6EC6"/>
-          <w:kern w:val="0"/>
-          <w:sz w:val="20"/>
-          <w:szCs w:val="20"/>
-          <w:lang w:eastAsia="en-IN"/>
-          <w14:ligatures w14:val="none"/>
-        </w:rPr>
-        <w:t>"</w:t>
-      </w:r>
-      <w:proofErr w:type="spellStart"/>
-      <w:proofErr w:type="gramStart"/>
-      <w:r>
-        <w:rPr>
-          <w:rFonts w:ascii="Roboto Mono" w:eastAsia="Times New Roman" w:hAnsi="Roboto Mono" w:cs="Times New Roman"/>
-          <w:color w:val="3F6EC6"/>
-          <w:kern w:val="0"/>
-          <w:sz w:val="20"/>
-          <w:szCs w:val="20"/>
-          <w:lang w:eastAsia="en-IN"/>
-          <w14:ligatures w14:val="none"/>
-        </w:rPr>
-        <w:t>response</w:t>
-      </w:r>
-      <w:proofErr w:type="gramEnd"/>
-      <w:r>
-        <w:rPr>
-          <w:rFonts w:ascii="Roboto Mono" w:eastAsia="Times New Roman" w:hAnsi="Roboto Mono" w:cs="Times New Roman"/>
-          <w:color w:val="3F6EC6"/>
-          <w:kern w:val="0"/>
-          <w:sz w:val="20"/>
-          <w:szCs w:val="20"/>
-          <w:lang w:eastAsia="en-IN"/>
-          <w14:ligatures w14:val="none"/>
-        </w:rPr>
-        <w:t>_match_score</w:t>
-      </w:r>
-      <w:proofErr w:type="spellEnd"/>
-      <w:r>
-        <w:rPr>
-          <w:rFonts w:ascii="Roboto Mono" w:eastAsia="Times New Roman" w:hAnsi="Roboto Mono" w:cs="Times New Roman"/>
-          <w:color w:val="3F6EC6"/>
-          <w:kern w:val="0"/>
-          <w:sz w:val="20"/>
-          <w:szCs w:val="20"/>
-          <w:lang w:eastAsia="en-IN"/>
-          <w14:ligatures w14:val="none"/>
-        </w:rPr>
-        <w:t>"</w:t>
+        <w:t>"response_match_score"</w:t>
       </w:r>
       <w:r>
         <w:rPr>
@@ -537,15 +454,7 @@
         <w:ind w:left="360"/>
       </w:pPr>
       <w:r>
-        <w:t xml:space="preserve">Use judge </w:t>
-      </w:r>
-      <w:proofErr w:type="spellStart"/>
-      <w:r>
-        <w:t>Ollama</w:t>
-      </w:r>
-      <w:proofErr w:type="spellEnd"/>
-      <w:r>
-        <w:t xml:space="preserve"> + Claude + GPT4</w:t>
+        <w:t>Use judge Ollama + Claude + GPT4</w:t>
       </w:r>
     </w:p>
     <w:p>
@@ -834,23 +743,7 @@
         <w:ind w:left="360"/>
       </w:pPr>
       <w:r>
-        <w:t>The system can trigger a "</w:t>
-      </w:r>
-      <w:proofErr w:type="gramStart"/>
-      <w:r>
-        <w:t>Multi-Judge</w:t>
-      </w:r>
-      <w:proofErr w:type="gramEnd"/>
-      <w:r>
-        <w:t>" mode (</w:t>
-      </w:r>
-      <w:proofErr w:type="spellStart"/>
-      <w:r>
-        <w:t>evaluate_multi_judge</w:t>
-      </w:r>
-      <w:proofErr w:type="spellEnd"/>
-      <w:r>
-        <w:t xml:space="preserve"> in eval_backend.py).</w:t>
+        <w:t>The system can trigger a "Multi-Judge" mode (evaluate_multi_judge in eval_backend.py).</w:t>
       </w:r>
     </w:p>
     <w:p>
@@ -868,15 +761,7 @@
         <w:t>Logic:</w:t>
       </w:r>
       <w:r>
-        <w:t xml:space="preserve"> It sends the same data to </w:t>
-      </w:r>
-      <w:proofErr w:type="spellStart"/>
-      <w:r>
-        <w:t>Ollama</w:t>
-      </w:r>
-      <w:proofErr w:type="spellEnd"/>
-      <w:r>
-        <w:t>, Claude, and GPT-4 simultaneously.</w:t>
+        <w:t xml:space="preserve"> It sends the same data to Ollama, Claude, and GPT-4 simultaneously.</w:t>
       </w:r>
     </w:p>
     <w:p>
@@ -894,15 +779,7 @@
         <w:t>Why:</w:t>
       </w:r>
       <w:r>
-        <w:t xml:space="preserve"> AI models have biases. If Llama 3 scores an agent low but GPT-4 scores it high, the system averages them to find a </w:t>
-      </w:r>
-      <w:proofErr w:type="gramStart"/>
-      <w:r>
-        <w:t>fair</w:t>
-      </w:r>
-      <w:proofErr w:type="gramEnd"/>
-      <w:r>
-        <w:t xml:space="preserve"> "consensus score."</w:t>
+        <w:t xml:space="preserve"> AI models have biases. If Llama 3 scores an agent low but GPT-4 scores it high, the system averages them to find a fair "consensus score."</w:t>
       </w:r>
     </w:p>
     <w:p>
@@ -917,7 +794,6 @@
       <w:pPr>
         <w:pStyle w:val="NormalWeb"/>
       </w:pPr>
-      <w:proofErr w:type="gramStart"/>
       <w:r>
         <w:rPr>
           <w:rFonts w:hAnsi="Symbol"/>
@@ -932,35 +808,57 @@
           <w:b/>
           <w:bCs/>
         </w:rPr>
-        <w:t>Hallucination</w:t>
-      </w:r>
-      <w:proofErr w:type="gramEnd"/>
+        <w:t>Hallucination Check:</w:t>
+      </w:r>
+      <w:r>
+        <w:t xml:space="preserve"> Specifically ask the judge: </w:t>
+      </w:r>
+      <w:r>
+        <w:rPr>
+          <w:i/>
+          <w:iCs/>
+        </w:rPr>
+        <w:t>"Does the answer contain information not present in the provided context?"</w:t>
+      </w:r>
+      <w:r>
+        <w:t xml:space="preserve"> (Crucial if your agent uses RAG).</w:t>
+      </w:r>
+    </w:p>
+    <w:p>
+      <w:pPr>
+        <w:pStyle w:val="NormalWeb"/>
+      </w:pPr>
+      <w:r>
+        <w:rPr>
+          <w:rFonts w:hAnsi="Symbol"/>
+        </w:rPr>
+        <w:t></w:t>
+      </w:r>
+      <w:r>
+        <w:t xml:space="preserve">  </w:t>
+      </w:r>
       <w:r>
         <w:rPr>
           <w:b/>
           <w:bCs/>
         </w:rPr>
-        <w:t xml:space="preserve"> Check:</w:t>
-      </w:r>
-      <w:r>
-        <w:t xml:space="preserve"> Specifically ask the judge: </w:t>
+        <w:t>Tone/Style Consistency:</w:t>
+      </w:r>
+      <w:r>
+        <w:t xml:space="preserve"> </w:t>
       </w:r>
       <w:r>
         <w:rPr>
           <w:i/>
           <w:iCs/>
         </w:rPr>
-        <w:t>"Does the answer contain information not present in the provided context?"</w:t>
-      </w:r>
-      <w:r>
-        <w:t xml:space="preserve"> (Crucial if your agent uses RAG).</w:t>
+        <w:t>"Is the tone professional and empathetic?"</w:t>
       </w:r>
     </w:p>
     <w:p>
       <w:pPr>
         <w:pStyle w:val="NormalWeb"/>
       </w:pPr>
-      <w:proofErr w:type="gramStart"/>
       <w:r>
         <w:rPr>
           <w:rFonts w:hAnsi="Symbol"/>
@@ -975,15 +873,38 @@
           <w:b/>
           <w:bCs/>
         </w:rPr>
-        <w:t>Tone</w:t>
-      </w:r>
-      <w:proofErr w:type="gramEnd"/>
+        <w:t>Conciseness:</w:t>
+      </w:r>
+      <w:r>
+        <w:t xml:space="preserve"> </w:t>
+      </w:r>
+      <w:r>
+        <w:rPr>
+          <w:i/>
+          <w:iCs/>
+        </w:rPr>
+        <w:t>"Is the answer unnecessarily wordy?"</w:t>
+      </w:r>
+    </w:p>
+    <w:p>
+      <w:pPr>
+        <w:pStyle w:val="NormalWeb"/>
+      </w:pPr>
+      <w:r>
+        <w:rPr>
+          <w:rFonts w:hAnsi="Symbol"/>
+        </w:rPr>
+        <w:t></w:t>
+      </w:r>
+      <w:r>
+        <w:t xml:space="preserve">  </w:t>
+      </w:r>
       <w:r>
         <w:rPr>
           <w:b/>
           <w:bCs/>
         </w:rPr>
-        <w:t>/Style Consistency:</w:t>
+        <w:t>Faithfulness:</w:t>
       </w:r>
       <w:r>
         <w:t xml:space="preserve"> </w:t>
@@ -993,86 +914,6 @@
           <w:i/>
           <w:iCs/>
         </w:rPr>
-        <w:t>"Is the tone professional and empathetic?"</w:t>
-      </w:r>
-    </w:p>
-    <w:p>
-      <w:pPr>
-        <w:pStyle w:val="NormalWeb"/>
-      </w:pPr>
-      <w:proofErr w:type="gramStart"/>
-      <w:r>
-        <w:rPr>
-          <w:rFonts w:hAnsi="Symbol"/>
-        </w:rPr>
-        <w:t></w:t>
-      </w:r>
-      <w:r>
-        <w:t xml:space="preserve">  </w:t>
-      </w:r>
-      <w:r>
-        <w:rPr>
-          <w:b/>
-          <w:bCs/>
-        </w:rPr>
-        <w:t>Conciseness</w:t>
-      </w:r>
-      <w:proofErr w:type="gramEnd"/>
-      <w:r>
-        <w:rPr>
-          <w:b/>
-          <w:bCs/>
-        </w:rPr>
-        <w:t>:</w:t>
-      </w:r>
-      <w:r>
-        <w:t xml:space="preserve"> </w:t>
-      </w:r>
-      <w:r>
-        <w:rPr>
-          <w:i/>
-          <w:iCs/>
-        </w:rPr>
-        <w:t>"Is the answer unnecessarily wordy?"</w:t>
-      </w:r>
-    </w:p>
-    <w:p>
-      <w:pPr>
-        <w:pStyle w:val="NormalWeb"/>
-      </w:pPr>
-      <w:proofErr w:type="gramStart"/>
-      <w:r>
-        <w:rPr>
-          <w:rFonts w:hAnsi="Symbol"/>
-        </w:rPr>
-        <w:t></w:t>
-      </w:r>
-      <w:r>
-        <w:t xml:space="preserve">  </w:t>
-      </w:r>
-      <w:r>
-        <w:rPr>
-          <w:b/>
-          <w:bCs/>
-        </w:rPr>
-        <w:t>Faithfulness</w:t>
-      </w:r>
-      <w:proofErr w:type="gramEnd"/>
-      <w:r>
-        <w:rPr>
-          <w:b/>
-          <w:bCs/>
-        </w:rPr>
-        <w:t>:</w:t>
-      </w:r>
-      <w:r>
-        <w:t xml:space="preserve"> </w:t>
-      </w:r>
-      <w:r>
-        <w:rPr>
-          <w:i/>
-          <w:iCs/>
-        </w:rPr>
         <w:t>"Does the answer directly answer the user question without pivoting?"</w:t>
       </w:r>
     </w:p>
@@ -1103,6 +944,37 @@
       <w:r>
         <w:lastRenderedPageBreak/>
         <w:t>Day 2: 6/1/25</w:t>
+      </w:r>
+    </w:p>
+    <w:p>
+      <w:r>
+        <w:t>Vector DB (Chroma) and LiteLLM integration</w:t>
+      </w:r>
+    </w:p>
+    <w:p>
+      <w:r>
+        <w:t>Primary + fallback LLaMA judge models</w:t>
+      </w:r>
+      <w:r>
+        <w:t xml:space="preserve"> 70B main and 15B fallback</w:t>
+      </w:r>
+    </w:p>
+    <w:p>
+      <w:hyperlink r:id="rId8" w:history="1">
+        <w:r>
+          <w:rPr>
+            <w:rStyle w:val="Hyperlink"/>
+          </w:rPr>
+          <w:t>https://github.com/chroma-core/chroma</w:t>
+        </w:r>
+      </w:hyperlink>
+    </w:p>
+    <w:p>
+      <w:r>
+        <w:t>or FAISS or PINECONE</w:t>
+      </w:r>
+      <w:r>
+        <w:t xml:space="preserve"> (semantic search)</w:t>
       </w:r>
     </w:p>
     <w:p/>
@@ -2683,6 +2555,29 @@
       <w14:ligatures w14:val="none"/>
     </w:rPr>
   </w:style>
+  <w:style w:type="character" w:styleId="Hyperlink">
+    <w:name w:val="Hyperlink"/>
+    <w:basedOn w:val="DefaultParagraphFont"/>
+    <w:uiPriority w:val="99"/>
+    <w:unhideWhenUsed/>
+    <w:rsid w:val="0012657A"/>
+    <w:rPr>
+      <w:color w:val="0563C1" w:themeColor="hyperlink"/>
+      <w:u w:val="single"/>
+    </w:rPr>
+  </w:style>
+  <w:style w:type="character" w:styleId="UnresolvedMention">
+    <w:name w:val="Unresolved Mention"/>
+    <w:basedOn w:val="DefaultParagraphFont"/>
+    <w:uiPriority w:val="99"/>
+    <w:semiHidden/>
+    <w:unhideWhenUsed/>
+    <w:rsid w:val="0012657A"/>
+    <w:rPr>
+      <w:color w:val="605E5C"/>
+      <w:shd w:val="clear" w:color="auto" w:fill="E1DFDD"/>
+    </w:rPr>
+  </w:style>
 </w:styles>
 </file>
 

</xml_diff>

<commit_message>
litllm + embeds semantic
</commit_message>
<xml_diff>
--- a/EVAL task.docx
+++ b/EVAL task.docx
@@ -237,7 +237,33 @@
           <w:lang w:eastAsia="en-IN"/>
           <w14:ligatures w14:val="none"/>
         </w:rPr>
-        <w:t>"tool_trajectory_avg_score"</w:t>
+        <w:t>"</w:t>
+      </w:r>
+      <w:proofErr w:type="spellStart"/>
+      <w:r>
+        <w:rPr>
+          <w:rFonts w:ascii="Roboto Mono" w:eastAsia="Times New Roman" w:hAnsi="Roboto Mono" w:cs="Times New Roman"/>
+          <w:color w:val="3F6EC6"/>
+          <w:kern w:val="0"/>
+          <w:sz w:val="20"/>
+          <w:szCs w:val="20"/>
+          <w:lang w:eastAsia="en-IN"/>
+          <w14:ligatures w14:val="none"/>
+        </w:rPr>
+        <w:t>tool_trajectory_avg_score</w:t>
+      </w:r>
+      <w:proofErr w:type="spellEnd"/>
+      <w:r>
+        <w:rPr>
+          <w:rFonts w:ascii="Roboto Mono" w:eastAsia="Times New Roman" w:hAnsi="Roboto Mono" w:cs="Times New Roman"/>
+          <w:color w:val="3F6EC6"/>
+          <w:kern w:val="0"/>
+          <w:sz w:val="20"/>
+          <w:szCs w:val="20"/>
+          <w:lang w:eastAsia="en-IN"/>
+          <w14:ligatures w14:val="none"/>
+        </w:rPr>
+        <w:t>"</w:t>
       </w:r>
       <w:r>
         <w:rPr>
@@ -314,7 +340,33 @@
           <w:lang w:eastAsia="en-IN"/>
           <w14:ligatures w14:val="none"/>
         </w:rPr>
-        <w:t>"response_match_score"</w:t>
+        <w:t>"</w:t>
+      </w:r>
+      <w:proofErr w:type="spellStart"/>
+      <w:r>
+        <w:rPr>
+          <w:rFonts w:ascii="Roboto Mono" w:eastAsia="Times New Roman" w:hAnsi="Roboto Mono" w:cs="Times New Roman"/>
+          <w:color w:val="3F6EC6"/>
+          <w:kern w:val="0"/>
+          <w:sz w:val="20"/>
+          <w:szCs w:val="20"/>
+          <w:lang w:eastAsia="en-IN"/>
+          <w14:ligatures w14:val="none"/>
+        </w:rPr>
+        <w:t>response_match_score</w:t>
+      </w:r>
+      <w:proofErr w:type="spellEnd"/>
+      <w:r>
+        <w:rPr>
+          <w:rFonts w:ascii="Roboto Mono" w:eastAsia="Times New Roman" w:hAnsi="Roboto Mono" w:cs="Times New Roman"/>
+          <w:color w:val="3F6EC6"/>
+          <w:kern w:val="0"/>
+          <w:sz w:val="20"/>
+          <w:szCs w:val="20"/>
+          <w:lang w:eastAsia="en-IN"/>
+          <w14:ligatures w14:val="none"/>
+        </w:rPr>
+        <w:t>"</w:t>
       </w:r>
       <w:r>
         <w:rPr>
@@ -454,7 +506,15 @@
         <w:ind w:left="360"/>
       </w:pPr>
       <w:r>
-        <w:t>Use judge Ollama + Claude + GPT4</w:t>
+        <w:t xml:space="preserve">Use judge </w:t>
+      </w:r>
+      <w:proofErr w:type="spellStart"/>
+      <w:r>
+        <w:t>Ollama</w:t>
+      </w:r>
+      <w:proofErr w:type="spellEnd"/>
+      <w:r>
+        <w:t xml:space="preserve"> + Claude + GPT4</w:t>
       </w:r>
     </w:p>
     <w:p>
@@ -743,7 +803,15 @@
         <w:ind w:left="360"/>
       </w:pPr>
       <w:r>
-        <w:t>The system can trigger a "Multi-Judge" mode (evaluate_multi_judge in eval_backend.py).</w:t>
+        <w:t>The system can trigger a "Multi-Judge" mode (</w:t>
+      </w:r>
+      <w:proofErr w:type="spellStart"/>
+      <w:r>
+        <w:t>evaluate_multi_judge</w:t>
+      </w:r>
+      <w:proofErr w:type="spellEnd"/>
+      <w:r>
+        <w:t xml:space="preserve"> in eval_backend.py).</w:t>
       </w:r>
     </w:p>
     <w:p>
@@ -761,7 +829,15 @@
         <w:t>Logic:</w:t>
       </w:r>
       <w:r>
-        <w:t xml:space="preserve"> It sends the same data to Ollama, Claude, and GPT-4 simultaneously.</w:t>
+        <w:t xml:space="preserve"> It sends the same data to </w:t>
+      </w:r>
+      <w:proofErr w:type="spellStart"/>
+      <w:r>
+        <w:t>Ollama</w:t>
+      </w:r>
+      <w:proofErr w:type="spellEnd"/>
+      <w:r>
+        <w:t>, Claude, and GPT-4 simultaneously.</w:t>
       </w:r>
     </w:p>
     <w:p>
@@ -948,12 +1024,28 @@
     </w:p>
     <w:p>
       <w:r>
-        <w:t>Vector DB (Chroma) and LiteLLM integration</w:t>
-      </w:r>
-    </w:p>
-    <w:p>
-      <w:r>
-        <w:t>Primary + fallback LLaMA judge models</w:t>
+        <w:t xml:space="preserve">Vector DB (Chroma) and </w:t>
+      </w:r>
+      <w:proofErr w:type="spellStart"/>
+      <w:r>
+        <w:t>LiteLLM</w:t>
+      </w:r>
+      <w:proofErr w:type="spellEnd"/>
+      <w:r>
+        <w:t xml:space="preserve"> integration</w:t>
+      </w:r>
+    </w:p>
+    <w:p>
+      <w:r>
+        <w:t xml:space="preserve">Primary + fallback </w:t>
+      </w:r>
+      <w:proofErr w:type="spellStart"/>
+      <w:r>
+        <w:t>LLaMA</w:t>
+      </w:r>
+      <w:proofErr w:type="spellEnd"/>
+      <w:r>
+        <w:t xml:space="preserve"> judge models</w:t>
       </w:r>
       <w:r>
         <w:t xml:space="preserve"> 70B main and 15B fallback</w:t>
@@ -975,6 +1067,28 @@
       </w:r>
       <w:r>
         <w:t xml:space="preserve"> (semantic search)</w:t>
+      </w:r>
+    </w:p>
+    <w:p>
+      <w:pPr>
+        <w:numPr>
+          <w:ilvl w:val="0"/>
+          <w:numId w:val="5"/>
+        </w:numPr>
+      </w:pPr>
+      <w:r>
+        <w:t xml:space="preserve">sqlite3 </w:t>
+      </w:r>
+      <w:r>
+        <w:t>Embeddings: all-MiniLM-L6-v2 (384-dim).</w:t>
+      </w:r>
+    </w:p>
+    <w:p>
+      <w:r>
+        <w:t>C</w:t>
+      </w:r>
+      <w:r>
+        <w:t>osine similarity scoring during evaluation; plus helper methods to store/query embeddings. Golden cases are pre-indexed on startup when Chroma + embeddings are available.</w:t>
       </w:r>
     </w:p>
     <w:p/>
@@ -1289,6 +1403,155 @@
     </w:lvl>
   </w:abstractNum>
   <w:abstractNum w:abstractNumId="2" w15:restartNumberingAfterBreak="0">
+    <w:nsid w:val="0B3D65BB"/>
+    <w:multiLevelType w:val="multilevel"/>
+    <w:tmpl w:val="17B0F9DC"/>
+    <w:lvl w:ilvl="0">
+      <w:start w:val="1"/>
+      <w:numFmt w:val="bullet"/>
+      <w:lvlText w:val=""/>
+      <w:lvlJc w:val="left"/>
+      <w:pPr>
+        <w:tabs>
+          <w:tab w:val="num" w:pos="720"/>
+        </w:tabs>
+        <w:ind w:left="720" w:hanging="360"/>
+      </w:pPr>
+      <w:rPr>
+        <w:rFonts w:ascii="Symbol" w:hAnsi="Symbol" w:hint="default"/>
+        <w:sz w:val="20"/>
+      </w:rPr>
+    </w:lvl>
+    <w:lvl w:ilvl="1" w:tentative="1">
+      <w:start w:val="1"/>
+      <w:numFmt w:val="bullet"/>
+      <w:lvlText w:val="o"/>
+      <w:lvlJc w:val="left"/>
+      <w:pPr>
+        <w:tabs>
+          <w:tab w:val="num" w:pos="1440"/>
+        </w:tabs>
+        <w:ind w:left="1440" w:hanging="360"/>
+      </w:pPr>
+      <w:rPr>
+        <w:rFonts w:ascii="Courier New" w:hAnsi="Courier New" w:hint="default"/>
+        <w:sz w:val="20"/>
+      </w:rPr>
+    </w:lvl>
+    <w:lvl w:ilvl="2" w:tentative="1">
+      <w:start w:val="1"/>
+      <w:numFmt w:val="bullet"/>
+      <w:lvlText w:val=""/>
+      <w:lvlJc w:val="left"/>
+      <w:pPr>
+        <w:tabs>
+          <w:tab w:val="num" w:pos="2160"/>
+        </w:tabs>
+        <w:ind w:left="2160" w:hanging="360"/>
+      </w:pPr>
+      <w:rPr>
+        <w:rFonts w:ascii="Wingdings" w:hAnsi="Wingdings" w:hint="default"/>
+        <w:sz w:val="20"/>
+      </w:rPr>
+    </w:lvl>
+    <w:lvl w:ilvl="3" w:tentative="1">
+      <w:start w:val="1"/>
+      <w:numFmt w:val="bullet"/>
+      <w:lvlText w:val=""/>
+      <w:lvlJc w:val="left"/>
+      <w:pPr>
+        <w:tabs>
+          <w:tab w:val="num" w:pos="2880"/>
+        </w:tabs>
+        <w:ind w:left="2880" w:hanging="360"/>
+      </w:pPr>
+      <w:rPr>
+        <w:rFonts w:ascii="Wingdings" w:hAnsi="Wingdings" w:hint="default"/>
+        <w:sz w:val="20"/>
+      </w:rPr>
+    </w:lvl>
+    <w:lvl w:ilvl="4" w:tentative="1">
+      <w:start w:val="1"/>
+      <w:numFmt w:val="bullet"/>
+      <w:lvlText w:val=""/>
+      <w:lvlJc w:val="left"/>
+      <w:pPr>
+        <w:tabs>
+          <w:tab w:val="num" w:pos="3600"/>
+        </w:tabs>
+        <w:ind w:left="3600" w:hanging="360"/>
+      </w:pPr>
+      <w:rPr>
+        <w:rFonts w:ascii="Wingdings" w:hAnsi="Wingdings" w:hint="default"/>
+        <w:sz w:val="20"/>
+      </w:rPr>
+    </w:lvl>
+    <w:lvl w:ilvl="5" w:tentative="1">
+      <w:start w:val="1"/>
+      <w:numFmt w:val="bullet"/>
+      <w:lvlText w:val=""/>
+      <w:lvlJc w:val="left"/>
+      <w:pPr>
+        <w:tabs>
+          <w:tab w:val="num" w:pos="4320"/>
+        </w:tabs>
+        <w:ind w:left="4320" w:hanging="360"/>
+      </w:pPr>
+      <w:rPr>
+        <w:rFonts w:ascii="Wingdings" w:hAnsi="Wingdings" w:hint="default"/>
+        <w:sz w:val="20"/>
+      </w:rPr>
+    </w:lvl>
+    <w:lvl w:ilvl="6" w:tentative="1">
+      <w:start w:val="1"/>
+      <w:numFmt w:val="bullet"/>
+      <w:lvlText w:val=""/>
+      <w:lvlJc w:val="left"/>
+      <w:pPr>
+        <w:tabs>
+          <w:tab w:val="num" w:pos="5040"/>
+        </w:tabs>
+        <w:ind w:left="5040" w:hanging="360"/>
+      </w:pPr>
+      <w:rPr>
+        <w:rFonts w:ascii="Wingdings" w:hAnsi="Wingdings" w:hint="default"/>
+        <w:sz w:val="20"/>
+      </w:rPr>
+    </w:lvl>
+    <w:lvl w:ilvl="7" w:tentative="1">
+      <w:start w:val="1"/>
+      <w:numFmt w:val="bullet"/>
+      <w:lvlText w:val=""/>
+      <w:lvlJc w:val="left"/>
+      <w:pPr>
+        <w:tabs>
+          <w:tab w:val="num" w:pos="5760"/>
+        </w:tabs>
+        <w:ind w:left="5760" w:hanging="360"/>
+      </w:pPr>
+      <w:rPr>
+        <w:rFonts w:ascii="Wingdings" w:hAnsi="Wingdings" w:hint="default"/>
+        <w:sz w:val="20"/>
+      </w:rPr>
+    </w:lvl>
+    <w:lvl w:ilvl="8" w:tentative="1">
+      <w:start w:val="1"/>
+      <w:numFmt w:val="bullet"/>
+      <w:lvlText w:val=""/>
+      <w:lvlJc w:val="left"/>
+      <w:pPr>
+        <w:tabs>
+          <w:tab w:val="num" w:pos="6480"/>
+        </w:tabs>
+        <w:ind w:left="6480" w:hanging="360"/>
+      </w:pPr>
+      <w:rPr>
+        <w:rFonts w:ascii="Wingdings" w:hAnsi="Wingdings" w:hint="default"/>
+        <w:sz w:val="20"/>
+      </w:rPr>
+    </w:lvl>
+  </w:abstractNum>
+  <w:abstractNum w:abstractNumId="3" w15:restartNumberingAfterBreak="0">
     <w:nsid w:val="0E9055E9"/>
     <w:multiLevelType w:val="multilevel"/>
     <w:tmpl w:val="4768D464"/>
@@ -1437,7 +1700,7 @@
       </w:rPr>
     </w:lvl>
   </w:abstractNum>
-  <w:abstractNum w:abstractNumId="3" w15:restartNumberingAfterBreak="0">
+  <w:abstractNum w:abstractNumId="4" w15:restartNumberingAfterBreak="0">
     <w:nsid w:val="2B883C7C"/>
     <w:multiLevelType w:val="multilevel"/>
     <w:tmpl w:val="2A209622"/>
@@ -1587,7 +1850,7 @@
     </w:lvl>
   </w:abstractNum>
   <w:num w:numId="1" w16cid:durableId="1427847090">
-    <w:abstractNumId w:val="2"/>
+    <w:abstractNumId w:val="3"/>
   </w:num>
   <w:num w:numId="2" w16cid:durableId="1235042204">
     <w:abstractNumId w:val="1"/>
@@ -1596,7 +1859,10 @@
     <w:abstractNumId w:val="0"/>
   </w:num>
   <w:num w:numId="4" w16cid:durableId="161554689">
-    <w:abstractNumId w:val="3"/>
+    <w:abstractNumId w:val="4"/>
+  </w:num>
+  <w:num w:numId="5" w16cid:durableId="247621707">
+    <w:abstractNumId w:val="2"/>
   </w:num>
 </w:numbering>
 </file>
@@ -2204,7 +2470,6 @@
   <w:style w:type="character" w:default="1" w:styleId="DefaultParagraphFont">
     <w:name w:val="Default Paragraph Font"/>
     <w:uiPriority w:val="1"/>
-    <w:semiHidden/>
     <w:unhideWhenUsed/>
   </w:style>
   <w:style w:type="table" w:default="1" w:styleId="TableNormal">

</xml_diff>